<commit_message>
Segundo comite para terminar.
</commit_message>
<xml_diff>
--- a/Docs/Relatorio de Inteligencia Artificial.docx
+++ b/Docs/Relatorio de Inteligencia Artificial.docx
@@ -10,21 +10,21 @@
           <w:sz w:val="40"/>
         </w:rPr>
       </w:pPr>
-      <w:bookmarkStart w:id="0" w:name="_Toc132331324"/>
-      <w:bookmarkStart w:id="1" w:name="_Toc130809151"/>
-      <w:bookmarkStart w:id="2" w:name="_Toc129258882"/>
-      <w:bookmarkStart w:id="3" w:name="_Toc128501062"/>
-      <w:bookmarkStart w:id="4" w:name="_Toc128500602"/>
-      <w:bookmarkStart w:id="5" w:name="_Toc128500440"/>
-      <w:bookmarkStart w:id="6" w:name="_Toc130356436"/>
-      <w:bookmarkStart w:id="7" w:name="_Toc131217039"/>
-      <w:bookmarkStart w:id="8" w:name="_Toc131235344"/>
-      <w:bookmarkStart w:id="9" w:name="_Hlk131220364"/>
-      <w:bookmarkStart w:id="10" w:name="_Toc132621223"/>
-      <w:bookmarkStart w:id="11" w:name="_Toc478062389"/>
-      <w:bookmarkStart w:id="12" w:name="_Toc484692252"/>
-      <w:bookmarkStart w:id="13" w:name="_Toc99065012"/>
-      <w:bookmarkStart w:id="14" w:name="_Toc213212947"/>
+      <w:bookmarkStart w:id="0" w:name="_Toc213212947"/>
+      <w:bookmarkStart w:id="1" w:name="_Toc132331324"/>
+      <w:bookmarkStart w:id="2" w:name="_Toc130809151"/>
+      <w:bookmarkStart w:id="3" w:name="_Toc129258882"/>
+      <w:bookmarkStart w:id="4" w:name="_Toc128501062"/>
+      <w:bookmarkStart w:id="5" w:name="_Toc128500602"/>
+      <w:bookmarkStart w:id="6" w:name="_Toc128500440"/>
+      <w:bookmarkStart w:id="7" w:name="_Toc130356436"/>
+      <w:bookmarkStart w:id="8" w:name="_Toc131217039"/>
+      <w:bookmarkStart w:id="9" w:name="_Toc131235344"/>
+      <w:bookmarkStart w:id="10" w:name="_Hlk131220364"/>
+      <w:bookmarkStart w:id="11" w:name="_Toc132621223"/>
+      <w:bookmarkStart w:id="12" w:name="_Toc478062389"/>
+      <w:bookmarkStart w:id="13" w:name="_Toc484692252"/>
+      <w:bookmarkStart w:id="14" w:name="_Toc99065012"/>
       <w:r>
         <w:rPr>
           <w:b/>
@@ -68,39 +68,74 @@
         <w:jc w:val="center"/>
       </w:pPr>
       <w:r>
-        <w:t>Dulce Rita Manuel Gonçalv</w:t>
-      </w:r>
+        <w:t>Dulce Rita Manuel Gonçalves,</w:t>
+      </w:r>
+    </w:p>
+    <w:p>
+      <w:pPr>
+        <w:jc w:val="center"/>
+      </w:pPr>
+      <w:r>
+        <w:t>Mendes Eduardo Gouveia Manuel</w:t>
+      </w:r>
+    </w:p>
+    <w:p>
+      <w:pPr>
+        <w:jc w:val="center"/>
+      </w:pPr>
+      <w:proofErr w:type="spellStart"/>
+      <w:r>
+        <w:t>Nsimba</w:t>
+      </w:r>
+      <w:proofErr w:type="spellEnd"/>
+      <w:r>
+        <w:t xml:space="preserve"> Alberto </w:t>
+      </w:r>
+      <w:proofErr w:type="spellStart"/>
+      <w:r>
+        <w:t>Ndosi</w:t>
+      </w:r>
+      <w:proofErr w:type="spellEnd"/>
+    </w:p>
+    <w:p>
+      <w:pPr>
+        <w:spacing w:line="240" w:lineRule="auto"/>
+        <w:jc w:val="center"/>
+        <w:rPr>
+          <w:b/>
+        </w:rPr>
+      </w:pPr>
+      <w:r>
+        <w:rPr>
+          <w:b/>
+        </w:rPr>
+        <w:t>Orientado por:</w:t>
+      </w:r>
+    </w:p>
+    <w:p>
+      <w:pPr>
+        <w:spacing w:line="240" w:lineRule="auto"/>
+        <w:jc w:val="center"/>
+      </w:pPr>
+      <w:r>
+        <w:t xml:space="preserve">Eng. </w:t>
+      </w:r>
+      <w:proofErr w:type="spellStart"/>
+      <w:r>
+        <w:t>Nkanga</w:t>
+      </w:r>
+      <w:proofErr w:type="spellEnd"/>
+      <w:r>
+        <w:t xml:space="preserve"> Pedro</w:t>
+      </w:r>
+    </w:p>
+    <w:p>
+      <w:pPr>
+        <w:spacing w:line="240" w:lineRule="auto"/>
+        <w:jc w:val="center"/>
+      </w:pPr>
       <w:bookmarkStart w:id="15" w:name="_GoBack"/>
       <w:bookmarkEnd w:id="15"/>
-      <w:r>
-        <w:t>es,</w:t>
-      </w:r>
-    </w:p>
-    <w:p>
-      <w:pPr>
-        <w:jc w:val="center"/>
-      </w:pPr>
-      <w:r>
-        <w:t>Mendes Eduardo Gouveia Manuel</w:t>
-      </w:r>
-    </w:p>
-    <w:p>
-      <w:pPr>
-        <w:jc w:val="center"/>
-      </w:pPr>
-      <w:proofErr w:type="spellStart"/>
-      <w:r>
-        <w:t>Nsimba</w:t>
-      </w:r>
-      <w:proofErr w:type="spellEnd"/>
-      <w:r>
-        <w:t xml:space="preserve"> Alberto </w:t>
-      </w:r>
-      <w:proofErr w:type="spellStart"/>
-      <w:r>
-        <w:t>Ndosi</w:t>
-      </w:r>
-      <w:proofErr w:type="spellEnd"/>
     </w:p>
     <w:p>
       <w:pPr>
@@ -114,7 +149,13 @@
         <w:rPr>
           <w:b/>
         </w:rPr>
-        <w:t>Orientado por:</w:t>
+        <w:t>Repositori</w:t>
+      </w:r>
+      <w:r>
+        <w:rPr>
+          <w:b/>
+        </w:rPr>
+        <w:t>:</w:t>
       </w:r>
     </w:p>
     <w:p>
@@ -122,17 +163,76 @@
         <w:spacing w:line="240" w:lineRule="auto"/>
         <w:jc w:val="center"/>
       </w:pPr>
-      <w:r>
-        <w:t xml:space="preserve">Eng. Joaquim João </w:t>
-      </w:r>
-      <w:proofErr w:type="spellStart"/>
-      <w:r>
-        <w:t>Nsaku</w:t>
-      </w:r>
-      <w:proofErr w:type="spellEnd"/>
-      <w:r>
-        <w:t xml:space="preserve"> Ventura</w:t>
-      </w:r>
+      <w:hyperlink r:id="rId8" w:history="1">
+        <w:proofErr w:type="spellStart"/>
+        <w:r>
+          <w:rPr>
+            <w:rStyle w:val="Hiperligao"/>
+          </w:rPr>
+          <w:t>kernel-unikiv</w:t>
+        </w:r>
+        <w:proofErr w:type="spellEnd"/>
+        <w:r>
+          <w:rPr>
+            <w:rStyle w:val="Hiperligao"/>
+          </w:rPr>
+          <w:t>/Conhecimento-Incerto-e-</w:t>
+        </w:r>
+        <w:proofErr w:type="spellStart"/>
+        <w:r>
+          <w:rPr>
+            <w:rStyle w:val="Hiperligao"/>
+          </w:rPr>
+          <w:t>Raciocinio</w:t>
+        </w:r>
+        <w:proofErr w:type="spellEnd"/>
+        <w:r>
+          <w:rPr>
+            <w:rStyle w:val="Hiperligao"/>
+          </w:rPr>
+          <w:t>: Este repositório foi desenvolvido no âmbito da disciplina de IA, com o objetivo de estudar e aplicar Conhecimento Incerto em IA.</w:t>
+        </w:r>
+      </w:hyperlink>
+    </w:p>
+    <w:p>
+      <w:pPr>
+        <w:spacing w:line="240" w:lineRule="auto"/>
+        <w:jc w:val="center"/>
+        <w:rPr>
+          <w:b/>
+        </w:rPr>
+      </w:pPr>
+      <w:r>
+        <w:rPr>
+          <w:b/>
+        </w:rPr>
+        <w:t>Plataforma:</w:t>
+      </w:r>
+    </w:p>
+    <w:p>
+      <w:pPr>
+        <w:spacing w:line="240" w:lineRule="auto"/>
+        <w:jc w:val="center"/>
+        <w:rPr>
+          <w:b/>
+        </w:rPr>
+      </w:pPr>
+      <w:hyperlink r:id="rId9" w:history="1">
+        <w:proofErr w:type="spellStart"/>
+        <w:r>
+          <w:rPr>
+            <w:rStyle w:val="Hiperligao"/>
+          </w:rPr>
+          <w:t>ApostaIA</w:t>
+        </w:r>
+        <w:proofErr w:type="spellEnd"/>
+        <w:r>
+          <w:rPr>
+            <w:rStyle w:val="Hiperligao"/>
+          </w:rPr>
+          <w:t xml:space="preserve"> - Simulador de Apostas</w:t>
+        </w:r>
+      </w:hyperlink>
     </w:p>
     <w:p>
       <w:pPr>
@@ -149,7 +249,7 @@
         </w:rPr>
         <w:t>0. INTRODUÇÃO</w:t>
       </w:r>
-      <w:bookmarkEnd w:id="14"/>
+      <w:bookmarkEnd w:id="0"/>
     </w:p>
     <w:p>
       <w:pPr>
@@ -198,7 +298,7 @@
           <w:lang w:eastAsia="pt-PT"/>
         </w:rPr>
         <w:sectPr>
-          <w:footerReference w:type="default" r:id="rId8"/>
+          <w:footerReference w:type="default" r:id="rId10"/>
           <w:pgSz w:w="11906" w:h="16838"/>
           <w:pgMar w:top="1417" w:right="1701" w:bottom="1417" w:left="1701" w:header="708" w:footer="708" w:gutter="0"/>
           <w:cols w:space="708"/>
@@ -228,7 +328,6 @@
       <w:bookmarkStart w:id="17" w:name="_Toc484692268"/>
       <w:bookmarkStart w:id="18" w:name="_Toc163207152"/>
       <w:bookmarkStart w:id="19" w:name="_Toc213212948"/>
-      <w:bookmarkEnd w:id="0"/>
       <w:bookmarkEnd w:id="1"/>
       <w:bookmarkEnd w:id="2"/>
       <w:bookmarkEnd w:id="3"/>
@@ -242,6 +341,7 @@
       <w:bookmarkEnd w:id="11"/>
       <w:bookmarkEnd w:id="12"/>
       <w:bookmarkEnd w:id="13"/>
+      <w:bookmarkEnd w:id="14"/>
       <w:r>
         <w:rPr>
           <w:sz w:val="24"/>
@@ -590,7 +690,7 @@
       <w:r>
         <w:t xml:space="preserve"> relacionado à falta de informação ou compreensão do fenômeno (</w:t>
       </w:r>
-      <w:hyperlink r:id="rId9" w:tgtFrame="_new" w:history="1">
+      <w:hyperlink r:id="rId11" w:tgtFrame="_new" w:history="1">
         <w:r>
           <w:rPr>
             <w:rStyle w:val="Hiperligao"/>
@@ -1556,14 +1656,7 @@
           <w:sz w:val="24"/>
           <w:szCs w:val="24"/>
         </w:rPr>
-        <w:t>1.</w:t>
-      </w:r>
-      <w:r>
-        <w:rPr>
-          <w:sz w:val="24"/>
-          <w:szCs w:val="24"/>
-        </w:rPr>
-        <w:t>5. Plataforma Inteligente Proposta</w:t>
+        <w:t>1.5. Plataforma Inteligente Proposta</w:t>
       </w:r>
     </w:p>
     <w:p>
@@ -1694,81 +1787,6 @@
       </w:pPr>
       <w:r>
         <w:rPr>
-          <w:noProof/>
-        </w:rPr>
-        <mc:AlternateContent>
-          <mc:Choice Requires="wps">
-            <w:drawing>
-              <wp:anchor distT="0" distB="0" distL="114300" distR="114300" simplePos="0" relativeHeight="251658240" behindDoc="1" locked="0" layoutInCell="1" allowOverlap="1" wp14:anchorId="1DF4DB24" wp14:editId="1C91DD99">
-                <wp:simplePos x="0" y="0"/>
-                <wp:positionH relativeFrom="margin">
-                  <wp:align>left</wp:align>
-                </wp:positionH>
-                <wp:positionV relativeFrom="paragraph">
-                  <wp:posOffset>344667</wp:posOffset>
-                </wp:positionV>
-                <wp:extent cx="4909931" cy="3528391"/>
-                <wp:effectExtent l="0" t="0" r="24130" b="15240"/>
-                <wp:wrapNone/>
-                <wp:docPr id="1" name="Retângulo arredondado 1"/>
-                <wp:cNvGraphicFramePr/>
-                <a:graphic xmlns:a="http://schemas.openxmlformats.org/drawingml/2006/main">
-                  <a:graphicData uri="http://schemas.microsoft.com/office/word/2010/wordprocessingShape">
-                    <wps:wsp>
-                      <wps:cNvSpPr/>
-                      <wps:spPr>
-                        <a:xfrm>
-                          <a:off x="0" y="0"/>
-                          <a:ext cx="4909931" cy="3528391"/>
-                        </a:xfrm>
-                        <a:prstGeom prst="roundRect">
-                          <a:avLst/>
-                        </a:prstGeom>
-                      </wps:spPr>
-                      <wps:style>
-                        <a:lnRef idx="2">
-                          <a:schemeClr val="dk1"/>
-                        </a:lnRef>
-                        <a:fillRef idx="1">
-                          <a:schemeClr val="lt1"/>
-                        </a:fillRef>
-                        <a:effectRef idx="0">
-                          <a:schemeClr val="dk1"/>
-                        </a:effectRef>
-                        <a:fontRef idx="minor">
-                          <a:schemeClr val="dk1"/>
-                        </a:fontRef>
-                      </wps:style>
-                      <wps:bodyPr rot="0" spcFirstLastPara="0" vertOverflow="overflow" horzOverflow="overflow" vert="horz" wrap="square" lIns="91440" tIns="45720" rIns="91440" bIns="45720" numCol="1" spcCol="0" rtlCol="0" fromWordArt="0" anchor="ctr" anchorCtr="0" forceAA="0" compatLnSpc="1">
-                        <a:prstTxWarp prst="textNoShape">
-                          <a:avLst/>
-                        </a:prstTxWarp>
-                        <a:noAutofit/>
-                      </wps:bodyPr>
-                    </wps:wsp>
-                  </a:graphicData>
-                </a:graphic>
-                <wp14:sizeRelH relativeFrom="margin">
-                  <wp14:pctWidth>0</wp14:pctWidth>
-                </wp14:sizeRelH>
-                <wp14:sizeRelV relativeFrom="margin">
-                  <wp14:pctHeight>0</wp14:pctHeight>
-                </wp14:sizeRelV>
-              </wp:anchor>
-            </w:drawing>
-          </mc:Choice>
-          <mc:Fallback>
-            <w:pict>
-              <v:roundrect w14:anchorId="56AC8602" id="Retângulo arredondado 1" o:spid="_x0000_s1026" style="position:absolute;margin-left:0;margin-top:27.15pt;width:386.6pt;height:277.85pt;z-index:-251658240;visibility:visible;mso-wrap-style:square;mso-width-percent:0;mso-height-percent:0;mso-wrap-distance-left:9pt;mso-wrap-distance-top:0;mso-wrap-distance-right:9pt;mso-wrap-distance-bottom:0;mso-position-horizontal:left;mso-position-horizontal-relative:margin;mso-position-vertical:absolute;mso-position-vertical-relative:text;mso-width-percent:0;mso-height-percent:0;mso-width-relative:margin;mso-height-relative:margin;v-text-anchor:middle" arcsize="10923f" o:gfxdata="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" fillcolor="white [3201]" strokecolor="black [3200]" strokeweight="1pt">
-                <v:stroke joinstyle="miter"/>
-                <w10:wrap anchorx="margin"/>
-              </v:roundrect>
-            </w:pict>
-          </mc:Fallback>
-        </mc:AlternateContent>
-      </w:r>
-      <w:r>
-        <w:rPr>
           <w:rStyle w:val="Forte"/>
         </w:rPr>
         <w:t xml:space="preserve">Exemplo de regra em </w:t>
@@ -1786,257 +1804,525 @@
           <w:rStyle w:val="Forte"/>
         </w:rPr>
         <w:t>:</w:t>
+      </w:r>
+    </w:p>
+    <w:p>
+      <w:pPr>
+        <w:shd w:val="clear" w:color="auto" w:fill="282C34"/>
+        <w:spacing w:before="0" w:after="0" w:line="330" w:lineRule="atLeast"/>
+        <w:jc w:val="left"/>
+        <w:rPr>
+          <w:rFonts w:ascii="Consolas" w:eastAsia="Times New Roman" w:hAnsi="Consolas"/>
+          <w:color w:val="ABB2BF"/>
+          <w:szCs w:val="24"/>
+          <w:lang w:eastAsia="pt-PT"/>
+        </w:rPr>
+      </w:pPr>
+      <w:r>
+        <w:rPr>
+          <w:rFonts w:ascii="Consolas" w:eastAsia="Times New Roman" w:hAnsi="Consolas"/>
+          <w:color w:val="ABB2BF"/>
+          <w:szCs w:val="24"/>
+          <w:lang w:eastAsia="pt-PT"/>
+        </w:rPr>
+        <w:t>% Roleta</w:t>
+      </w:r>
+    </w:p>
+    <w:p>
+      <w:pPr>
+        <w:shd w:val="clear" w:color="auto" w:fill="282C34"/>
+        <w:spacing w:before="0" w:after="0" w:line="330" w:lineRule="atLeast"/>
+        <w:jc w:val="left"/>
+        <w:rPr>
+          <w:rFonts w:ascii="Consolas" w:eastAsia="Times New Roman" w:hAnsi="Consolas"/>
+          <w:color w:val="ABB2BF"/>
+          <w:szCs w:val="24"/>
+          <w:lang w:eastAsia="pt-PT"/>
+        </w:rPr>
+      </w:pPr>
+      <w:proofErr w:type="spellStart"/>
+      <w:r>
+        <w:rPr>
+          <w:rFonts w:ascii="Consolas" w:eastAsia="Times New Roman" w:hAnsi="Consolas"/>
+          <w:color w:val="ABB2BF"/>
+          <w:szCs w:val="24"/>
+          <w:lang w:eastAsia="pt-PT"/>
+        </w:rPr>
+        <w:t>sugerir_</w:t>
+      </w:r>
+      <w:proofErr w:type="gramStart"/>
+      <w:r>
+        <w:rPr>
+          <w:rFonts w:ascii="Consolas" w:eastAsia="Times New Roman" w:hAnsi="Consolas"/>
+          <w:color w:val="ABB2BF"/>
+          <w:szCs w:val="24"/>
+          <w:lang w:eastAsia="pt-PT"/>
+        </w:rPr>
+        <w:t>aposta</w:t>
+      </w:r>
+      <w:proofErr w:type="spellEnd"/>
+      <w:r>
+        <w:rPr>
+          <w:rFonts w:ascii="Consolas" w:eastAsia="Times New Roman" w:hAnsi="Consolas"/>
+          <w:color w:val="ABB2BF"/>
+          <w:szCs w:val="24"/>
+          <w:lang w:eastAsia="pt-PT"/>
+        </w:rPr>
+        <w:t>(</w:t>
+      </w:r>
+      <w:proofErr w:type="gramEnd"/>
+      <w:r>
+        <w:rPr>
+          <w:rFonts w:ascii="Consolas" w:eastAsia="Times New Roman" w:hAnsi="Consolas"/>
+          <w:color w:val="ABB2BF"/>
+          <w:szCs w:val="24"/>
+          <w:lang w:eastAsia="pt-PT"/>
+        </w:rPr>
+        <w:t>roleta, vermelho) :-</w:t>
+      </w:r>
+    </w:p>
+    <w:p>
+      <w:pPr>
+        <w:shd w:val="clear" w:color="auto" w:fill="282C34"/>
+        <w:spacing w:before="0" w:after="0" w:line="330" w:lineRule="atLeast"/>
+        <w:jc w:val="left"/>
+        <w:rPr>
+          <w:rFonts w:ascii="Consolas" w:eastAsia="Times New Roman" w:hAnsi="Consolas"/>
+          <w:color w:val="ABB2BF"/>
+          <w:szCs w:val="24"/>
+          <w:lang w:eastAsia="pt-PT"/>
+        </w:rPr>
+      </w:pPr>
+      <w:r>
+        <w:rPr>
+          <w:rFonts w:ascii="Consolas" w:eastAsia="Times New Roman" w:hAnsi="Consolas"/>
+          <w:color w:val="ABB2BF"/>
+          <w:szCs w:val="24"/>
+          <w:lang w:eastAsia="pt-PT"/>
+        </w:rPr>
+        <w:t xml:space="preserve">    </w:t>
+      </w:r>
+      <w:proofErr w:type="spellStart"/>
+      <w:r>
+        <w:rPr>
+          <w:rFonts w:ascii="Consolas" w:eastAsia="Times New Roman" w:hAnsi="Consolas"/>
+          <w:color w:val="ABB2BF"/>
+          <w:szCs w:val="24"/>
+          <w:lang w:eastAsia="pt-PT"/>
+        </w:rPr>
+        <w:t>valor_</w:t>
+      </w:r>
+      <w:proofErr w:type="gramStart"/>
+      <w:r>
+        <w:rPr>
+          <w:rFonts w:ascii="Consolas" w:eastAsia="Times New Roman" w:hAnsi="Consolas"/>
+          <w:color w:val="ABB2BF"/>
+          <w:szCs w:val="24"/>
+          <w:lang w:eastAsia="pt-PT"/>
+        </w:rPr>
+        <w:t>esperado</w:t>
+      </w:r>
+      <w:proofErr w:type="spellEnd"/>
+      <w:r>
+        <w:rPr>
+          <w:rFonts w:ascii="Consolas" w:eastAsia="Times New Roman" w:hAnsi="Consolas"/>
+          <w:color w:val="ABB2BF"/>
+          <w:szCs w:val="24"/>
+          <w:lang w:eastAsia="pt-PT"/>
+        </w:rPr>
+        <w:t>(</w:t>
+      </w:r>
+      <w:proofErr w:type="gramEnd"/>
+      <w:r>
+        <w:rPr>
+          <w:rFonts w:ascii="Consolas" w:eastAsia="Times New Roman" w:hAnsi="Consolas"/>
+          <w:color w:val="ABB2BF"/>
+          <w:szCs w:val="24"/>
+          <w:lang w:eastAsia="pt-PT"/>
+        </w:rPr>
+        <w:t>roleta, vermelho, VE),</w:t>
+      </w:r>
+    </w:p>
+    <w:p>
+      <w:pPr>
+        <w:shd w:val="clear" w:color="auto" w:fill="282C34"/>
+        <w:spacing w:before="0" w:after="0" w:line="330" w:lineRule="atLeast"/>
+        <w:jc w:val="left"/>
+        <w:rPr>
+          <w:rFonts w:ascii="Consolas" w:eastAsia="Times New Roman" w:hAnsi="Consolas"/>
+          <w:color w:val="ABB2BF"/>
+          <w:szCs w:val="24"/>
+          <w:lang w:eastAsia="pt-PT"/>
+        </w:rPr>
+      </w:pPr>
+      <w:r>
+        <w:rPr>
+          <w:rFonts w:ascii="Consolas" w:eastAsia="Times New Roman" w:hAnsi="Consolas"/>
+          <w:color w:val="ABB2BF"/>
+          <w:szCs w:val="24"/>
+          <w:lang w:eastAsia="pt-PT"/>
+        </w:rPr>
+        <w:t>    VE &gt; 0.</w:t>
+      </w:r>
+    </w:p>
+    <w:p>
+      <w:pPr>
+        <w:shd w:val="clear" w:color="auto" w:fill="282C34"/>
+        <w:spacing w:before="0" w:after="0" w:line="330" w:lineRule="atLeast"/>
+        <w:jc w:val="left"/>
+        <w:rPr>
+          <w:rFonts w:ascii="Consolas" w:eastAsia="Times New Roman" w:hAnsi="Consolas"/>
+          <w:color w:val="ABB2BF"/>
+          <w:szCs w:val="24"/>
+          <w:lang w:eastAsia="pt-PT"/>
+        </w:rPr>
+      </w:pPr>
+    </w:p>
+    <w:p>
+      <w:pPr>
+        <w:shd w:val="clear" w:color="auto" w:fill="282C34"/>
+        <w:spacing w:before="0" w:after="0" w:line="330" w:lineRule="atLeast"/>
+        <w:jc w:val="left"/>
+        <w:rPr>
+          <w:rFonts w:ascii="Consolas" w:eastAsia="Times New Roman" w:hAnsi="Consolas"/>
+          <w:color w:val="ABB2BF"/>
+          <w:szCs w:val="24"/>
+          <w:lang w:eastAsia="pt-PT"/>
+        </w:rPr>
+      </w:pPr>
+      <w:r>
+        <w:rPr>
+          <w:rFonts w:ascii="Consolas" w:eastAsia="Times New Roman" w:hAnsi="Consolas"/>
+          <w:color w:val="ABB2BF"/>
+          <w:szCs w:val="24"/>
+          <w:lang w:eastAsia="pt-PT"/>
+        </w:rPr>
+        <w:t>% Cara ou coroa</w:t>
+      </w:r>
+    </w:p>
+    <w:p>
+      <w:pPr>
+        <w:shd w:val="clear" w:color="auto" w:fill="282C34"/>
+        <w:spacing w:before="0" w:after="0" w:line="330" w:lineRule="atLeast"/>
+        <w:jc w:val="left"/>
+        <w:rPr>
+          <w:rFonts w:ascii="Consolas" w:eastAsia="Times New Roman" w:hAnsi="Consolas"/>
+          <w:color w:val="ABB2BF"/>
+          <w:szCs w:val="24"/>
+          <w:lang w:eastAsia="pt-PT"/>
+        </w:rPr>
+      </w:pPr>
+      <w:proofErr w:type="spellStart"/>
+      <w:r>
+        <w:rPr>
+          <w:rFonts w:ascii="Consolas" w:eastAsia="Times New Roman" w:hAnsi="Consolas"/>
+          <w:color w:val="ABB2BF"/>
+          <w:szCs w:val="24"/>
+          <w:lang w:eastAsia="pt-PT"/>
+        </w:rPr>
+        <w:t>sugerir_</w:t>
+      </w:r>
+      <w:proofErr w:type="gramStart"/>
+      <w:r>
+        <w:rPr>
+          <w:rFonts w:ascii="Consolas" w:eastAsia="Times New Roman" w:hAnsi="Consolas"/>
+          <w:color w:val="ABB2BF"/>
+          <w:szCs w:val="24"/>
+          <w:lang w:eastAsia="pt-PT"/>
+        </w:rPr>
+        <w:t>aposta</w:t>
+      </w:r>
+      <w:proofErr w:type="spellEnd"/>
+      <w:r>
+        <w:rPr>
+          <w:rFonts w:ascii="Consolas" w:eastAsia="Times New Roman" w:hAnsi="Consolas"/>
+          <w:color w:val="ABB2BF"/>
+          <w:szCs w:val="24"/>
+          <w:lang w:eastAsia="pt-PT"/>
+        </w:rPr>
+        <w:t>(</w:t>
+      </w:r>
+      <w:proofErr w:type="spellStart"/>
+      <w:proofErr w:type="gramEnd"/>
+      <w:r>
+        <w:rPr>
+          <w:rFonts w:ascii="Consolas" w:eastAsia="Times New Roman" w:hAnsi="Consolas"/>
+          <w:color w:val="ABB2BF"/>
+          <w:szCs w:val="24"/>
+          <w:lang w:eastAsia="pt-PT"/>
+        </w:rPr>
+        <w:t>cara_ou_coroa</w:t>
+      </w:r>
+      <w:proofErr w:type="spellEnd"/>
+      <w:r>
+        <w:rPr>
+          <w:rFonts w:ascii="Consolas" w:eastAsia="Times New Roman" w:hAnsi="Consolas"/>
+          <w:color w:val="ABB2BF"/>
+          <w:szCs w:val="24"/>
+          <w:lang w:eastAsia="pt-PT"/>
+        </w:rPr>
+        <w:t>, cara) :-</w:t>
+      </w:r>
+    </w:p>
+    <w:p>
+      <w:pPr>
+        <w:shd w:val="clear" w:color="auto" w:fill="282C34"/>
+        <w:spacing w:before="0" w:after="0" w:line="330" w:lineRule="atLeast"/>
+        <w:jc w:val="left"/>
+        <w:rPr>
+          <w:rFonts w:ascii="Consolas" w:eastAsia="Times New Roman" w:hAnsi="Consolas"/>
+          <w:color w:val="ABB2BF"/>
+          <w:szCs w:val="24"/>
+          <w:lang w:eastAsia="pt-PT"/>
+        </w:rPr>
+      </w:pPr>
+      <w:r>
+        <w:rPr>
+          <w:rFonts w:ascii="Consolas" w:eastAsia="Times New Roman" w:hAnsi="Consolas"/>
+          <w:color w:val="ABB2BF"/>
+          <w:szCs w:val="24"/>
+          <w:lang w:eastAsia="pt-PT"/>
+        </w:rPr>
+        <w:t xml:space="preserve">    </w:t>
+      </w:r>
+      <w:proofErr w:type="gramStart"/>
+      <w:r>
+        <w:rPr>
+          <w:rFonts w:ascii="Consolas" w:eastAsia="Times New Roman" w:hAnsi="Consolas"/>
+          <w:color w:val="ABB2BF"/>
+          <w:szCs w:val="24"/>
+          <w:lang w:eastAsia="pt-PT"/>
+        </w:rPr>
+        <w:t>probabilidade(</w:t>
+      </w:r>
+      <w:proofErr w:type="spellStart"/>
+      <w:proofErr w:type="gramEnd"/>
+      <w:r>
+        <w:rPr>
+          <w:rFonts w:ascii="Consolas" w:eastAsia="Times New Roman" w:hAnsi="Consolas"/>
+          <w:color w:val="ABB2BF"/>
+          <w:szCs w:val="24"/>
+          <w:lang w:eastAsia="pt-PT"/>
+        </w:rPr>
+        <w:t>cara_ou_coroa</w:t>
+      </w:r>
+      <w:proofErr w:type="spellEnd"/>
+      <w:r>
+        <w:rPr>
+          <w:rFonts w:ascii="Consolas" w:eastAsia="Times New Roman" w:hAnsi="Consolas"/>
+          <w:color w:val="ABB2BF"/>
+          <w:szCs w:val="24"/>
+          <w:lang w:eastAsia="pt-PT"/>
+        </w:rPr>
+        <w:t>, cara, P),</w:t>
+      </w:r>
+    </w:p>
+    <w:p>
+      <w:pPr>
+        <w:shd w:val="clear" w:color="auto" w:fill="282C34"/>
+        <w:spacing w:before="0" w:after="0" w:line="330" w:lineRule="atLeast"/>
+        <w:jc w:val="left"/>
+        <w:rPr>
+          <w:rFonts w:ascii="Consolas" w:eastAsia="Times New Roman" w:hAnsi="Consolas"/>
+          <w:color w:val="ABB2BF"/>
+          <w:szCs w:val="24"/>
+          <w:lang w:eastAsia="pt-PT"/>
+        </w:rPr>
+      </w:pPr>
+      <w:r>
+        <w:rPr>
+          <w:rFonts w:ascii="Consolas" w:eastAsia="Times New Roman" w:hAnsi="Consolas"/>
+          <w:color w:val="ABB2BF"/>
+          <w:szCs w:val="24"/>
+          <w:lang w:eastAsia="pt-PT"/>
+        </w:rPr>
+        <w:t>    P &gt; 0.5.</w:t>
+      </w:r>
+    </w:p>
+    <w:p>
+      <w:pPr>
+        <w:shd w:val="clear" w:color="auto" w:fill="282C34"/>
+        <w:spacing w:before="0" w:after="0" w:line="330" w:lineRule="atLeast"/>
+        <w:jc w:val="left"/>
+        <w:rPr>
+          <w:rFonts w:ascii="Consolas" w:eastAsia="Times New Roman" w:hAnsi="Consolas"/>
+          <w:color w:val="ABB2BF"/>
+          <w:szCs w:val="24"/>
+          <w:lang w:eastAsia="pt-PT"/>
+        </w:rPr>
+      </w:pPr>
+    </w:p>
+    <w:p>
+      <w:pPr>
+        <w:shd w:val="clear" w:color="auto" w:fill="282C34"/>
+        <w:spacing w:before="0" w:after="0" w:line="330" w:lineRule="atLeast"/>
+        <w:jc w:val="left"/>
+        <w:rPr>
+          <w:rFonts w:ascii="Consolas" w:eastAsia="Times New Roman" w:hAnsi="Consolas"/>
+          <w:color w:val="ABB2BF"/>
+          <w:szCs w:val="24"/>
+          <w:lang w:eastAsia="pt-PT"/>
+        </w:rPr>
+      </w:pPr>
+      <w:r>
+        <w:rPr>
+          <w:rFonts w:ascii="Consolas" w:eastAsia="Times New Roman" w:hAnsi="Consolas"/>
+          <w:color w:val="ABB2BF"/>
+          <w:szCs w:val="24"/>
+          <w:lang w:eastAsia="pt-PT"/>
+        </w:rPr>
+        <w:t>% Futebol 2x1</w:t>
+      </w:r>
+    </w:p>
+    <w:p>
+      <w:pPr>
+        <w:shd w:val="clear" w:color="auto" w:fill="282C34"/>
+        <w:spacing w:before="0" w:after="0" w:line="330" w:lineRule="atLeast"/>
+        <w:jc w:val="left"/>
+        <w:rPr>
+          <w:rFonts w:ascii="Consolas" w:eastAsia="Times New Roman" w:hAnsi="Consolas"/>
+          <w:color w:val="ABB2BF"/>
+          <w:szCs w:val="24"/>
+          <w:lang w:eastAsia="pt-PT"/>
+        </w:rPr>
+      </w:pPr>
+      <w:proofErr w:type="spellStart"/>
+      <w:r>
+        <w:rPr>
+          <w:rFonts w:ascii="Consolas" w:eastAsia="Times New Roman" w:hAnsi="Consolas"/>
+          <w:color w:val="ABB2BF"/>
+          <w:szCs w:val="24"/>
+          <w:lang w:eastAsia="pt-PT"/>
+        </w:rPr>
+        <w:t>sugerir_</w:t>
+      </w:r>
+      <w:proofErr w:type="gramStart"/>
+      <w:r>
+        <w:rPr>
+          <w:rFonts w:ascii="Consolas" w:eastAsia="Times New Roman" w:hAnsi="Consolas"/>
+          <w:color w:val="ABB2BF"/>
+          <w:szCs w:val="24"/>
+          <w:lang w:eastAsia="pt-PT"/>
+        </w:rPr>
+        <w:t>aposta</w:t>
+      </w:r>
+      <w:proofErr w:type="spellEnd"/>
+      <w:r>
+        <w:rPr>
+          <w:rFonts w:ascii="Consolas" w:eastAsia="Times New Roman" w:hAnsi="Consolas"/>
+          <w:color w:val="ABB2BF"/>
+          <w:szCs w:val="24"/>
+          <w:lang w:eastAsia="pt-PT"/>
+        </w:rPr>
+        <w:t>(</w:t>
+      </w:r>
+      <w:proofErr w:type="gramEnd"/>
+      <w:r>
+        <w:rPr>
+          <w:rFonts w:ascii="Consolas" w:eastAsia="Times New Roman" w:hAnsi="Consolas"/>
+          <w:color w:val="ABB2BF"/>
+          <w:szCs w:val="24"/>
+          <w:lang w:eastAsia="pt-PT"/>
+        </w:rPr>
+        <w:t>futebol, vitoria) :-</w:t>
+      </w:r>
+    </w:p>
+    <w:p>
+      <w:pPr>
+        <w:shd w:val="clear" w:color="auto" w:fill="282C34"/>
+        <w:spacing w:before="0" w:after="0" w:line="330" w:lineRule="atLeast"/>
+        <w:jc w:val="left"/>
+        <w:rPr>
+          <w:rFonts w:ascii="Consolas" w:eastAsia="Times New Roman" w:hAnsi="Consolas"/>
+          <w:color w:val="ABB2BF"/>
+          <w:szCs w:val="24"/>
+          <w:lang w:eastAsia="pt-PT"/>
+        </w:rPr>
+      </w:pPr>
+      <w:r>
+        <w:rPr>
+          <w:rFonts w:ascii="Consolas" w:eastAsia="Times New Roman" w:hAnsi="Consolas"/>
+          <w:color w:val="ABB2BF"/>
+          <w:szCs w:val="24"/>
+          <w:lang w:eastAsia="pt-PT"/>
+        </w:rPr>
+        <w:t xml:space="preserve">    </w:t>
+      </w:r>
+      <w:proofErr w:type="gramStart"/>
+      <w:r>
+        <w:rPr>
+          <w:rFonts w:ascii="Consolas" w:eastAsia="Times New Roman" w:hAnsi="Consolas"/>
+          <w:color w:val="ABB2BF"/>
+          <w:szCs w:val="24"/>
+          <w:lang w:eastAsia="pt-PT"/>
+        </w:rPr>
+        <w:t>probabilidade(</w:t>
+      </w:r>
+      <w:proofErr w:type="gramEnd"/>
+      <w:r>
+        <w:rPr>
+          <w:rFonts w:ascii="Consolas" w:eastAsia="Times New Roman" w:hAnsi="Consolas"/>
+          <w:color w:val="ABB2BF"/>
+          <w:szCs w:val="24"/>
+          <w:lang w:eastAsia="pt-PT"/>
+        </w:rPr>
+        <w:t>futebol, vitoria, P),</w:t>
+      </w:r>
+    </w:p>
+    <w:p>
+      <w:pPr>
+        <w:shd w:val="clear" w:color="auto" w:fill="282C34"/>
+        <w:spacing w:before="0" w:after="0" w:line="330" w:lineRule="atLeast"/>
+        <w:jc w:val="left"/>
+        <w:rPr>
+          <w:rFonts w:ascii="Consolas" w:eastAsia="Times New Roman" w:hAnsi="Consolas"/>
+          <w:color w:val="ABB2BF"/>
+          <w:szCs w:val="24"/>
+          <w:lang w:eastAsia="pt-PT"/>
+        </w:rPr>
+      </w:pPr>
+      <w:r>
+        <w:rPr>
+          <w:rFonts w:ascii="Consolas" w:eastAsia="Times New Roman" w:hAnsi="Consolas"/>
+          <w:color w:val="ABB2BF"/>
+          <w:szCs w:val="24"/>
+          <w:lang w:eastAsia="pt-PT"/>
+        </w:rPr>
+        <w:t>    P &gt; 0.6.</w:t>
       </w:r>
     </w:p>
     <w:p>
       <w:pPr>
         <w:pStyle w:val="NormalWeb"/>
         <w:spacing w:line="360" w:lineRule="auto"/>
-        <w:ind w:firstLine="851"/>
         <w:jc w:val="both"/>
         <w:rPr>
           <w:rStyle w:val="Forte"/>
           <w:b w:val="0"/>
+          <w:i/>
+          <w:sz w:val="20"/>
         </w:rPr>
       </w:pPr>
       <w:r>
         <w:rPr>
           <w:rStyle w:val="Forte"/>
           <w:b w:val="0"/>
-        </w:rPr>
-        <w:t>% Probabilidade de vitória alta</w:t>
-      </w:r>
-    </w:p>
-    <w:p>
-      <w:pPr>
-        <w:pStyle w:val="NormalWeb"/>
-        <w:spacing w:line="360" w:lineRule="auto"/>
-        <w:ind w:firstLine="851"/>
-        <w:jc w:val="both"/>
+          <w:i/>
+          <w:sz w:val="20"/>
+        </w:rPr>
+        <w:t>Fonte</w:t>
+      </w:r>
+      <w:proofErr w:type="gramStart"/>
+      <w:r>
         <w:rPr>
           <w:rStyle w:val="Forte"/>
           <w:b w:val="0"/>
-        </w:rPr>
-      </w:pPr>
-      <w:proofErr w:type="spellStart"/>
-      <w:r>
-        <w:rPr>
-          <w:rStyle w:val="Forte"/>
-          <w:b w:val="0"/>
-        </w:rPr>
-        <w:t>sugerir_</w:t>
-      </w:r>
-      <w:proofErr w:type="gramStart"/>
-      <w:r>
-        <w:rPr>
-          <w:rStyle w:val="Forte"/>
-          <w:b w:val="0"/>
-        </w:rPr>
-        <w:t>aposta</w:t>
-      </w:r>
-      <w:proofErr w:type="spellEnd"/>
-      <w:r>
-        <w:rPr>
-          <w:rStyle w:val="Forte"/>
-          <w:b w:val="0"/>
-        </w:rPr>
-        <w:t>(</w:t>
+          <w:i/>
+          <w:sz w:val="20"/>
+        </w:rPr>
+        <w:t>: Desenvolvedores</w:t>
       </w:r>
       <w:proofErr w:type="gramEnd"/>
-      <w:r>
-        <w:rPr>
-          <w:rStyle w:val="Forte"/>
-          <w:b w:val="0"/>
-        </w:rPr>
-        <w:t>Futebol, Vitoria) :-</w:t>
-      </w:r>
-    </w:p>
-    <w:p>
-      <w:pPr>
-        <w:pStyle w:val="NormalWeb"/>
-        <w:spacing w:line="360" w:lineRule="auto"/>
-        <w:ind w:firstLine="851"/>
-        <w:jc w:val="both"/>
-        <w:rPr>
-          <w:rStyle w:val="Forte"/>
-          <w:b w:val="0"/>
-        </w:rPr>
-      </w:pPr>
-      <w:r>
-        <w:rPr>
-          <w:rStyle w:val="Forte"/>
-          <w:b w:val="0"/>
-        </w:rPr>
-        <w:t xml:space="preserve">    </w:t>
-      </w:r>
-      <w:proofErr w:type="gramStart"/>
-      <w:r>
-        <w:rPr>
-          <w:rStyle w:val="Forte"/>
-          <w:b w:val="0"/>
-        </w:rPr>
-        <w:t>probabilidade(</w:t>
-      </w:r>
-      <w:proofErr w:type="gramEnd"/>
-      <w:r>
-        <w:rPr>
-          <w:rStyle w:val="Forte"/>
-          <w:b w:val="0"/>
-        </w:rPr>
-        <w:t>Futebol, Vitoria, P),</w:t>
-      </w:r>
-    </w:p>
-    <w:p>
-      <w:pPr>
-        <w:pStyle w:val="NormalWeb"/>
-        <w:spacing w:line="360" w:lineRule="auto"/>
-        <w:ind w:firstLine="851"/>
-        <w:jc w:val="both"/>
-        <w:rPr>
-          <w:rStyle w:val="Forte"/>
-          <w:b w:val="0"/>
-        </w:rPr>
-      </w:pPr>
-      <w:r>
-        <w:rPr>
-          <w:rStyle w:val="Forte"/>
-          <w:b w:val="0"/>
-        </w:rPr>
-        <w:t xml:space="preserve">    P &gt; 0.6.</w:t>
-      </w:r>
-    </w:p>
-    <w:p>
-      <w:pPr>
-        <w:pStyle w:val="NormalWeb"/>
-        <w:spacing w:line="360" w:lineRule="auto"/>
-        <w:ind w:firstLine="851"/>
-        <w:jc w:val="both"/>
-        <w:rPr>
-          <w:rStyle w:val="Forte"/>
-          <w:b w:val="0"/>
-        </w:rPr>
-      </w:pPr>
-      <w:r>
-        <w:rPr>
-          <w:rStyle w:val="Forte"/>
-          <w:b w:val="0"/>
-        </w:rPr>
-        <w:t>% Aposta em vermelho na roleta se o valor esperado for positivo</w:t>
-      </w:r>
-    </w:p>
-    <w:p>
-      <w:pPr>
-        <w:pStyle w:val="NormalWeb"/>
-        <w:spacing w:line="360" w:lineRule="auto"/>
-        <w:ind w:firstLine="851"/>
-        <w:jc w:val="both"/>
-        <w:rPr>
-          <w:rStyle w:val="Forte"/>
-          <w:b w:val="0"/>
-        </w:rPr>
-      </w:pPr>
-      <w:proofErr w:type="spellStart"/>
-      <w:r>
-        <w:rPr>
-          <w:rStyle w:val="Forte"/>
-          <w:b w:val="0"/>
-        </w:rPr>
-        <w:t>sugerir_</w:t>
-      </w:r>
-      <w:proofErr w:type="gramStart"/>
-      <w:r>
-        <w:rPr>
-          <w:rStyle w:val="Forte"/>
-          <w:b w:val="0"/>
-        </w:rPr>
-        <w:t>aposta</w:t>
-      </w:r>
-      <w:proofErr w:type="spellEnd"/>
-      <w:r>
-        <w:rPr>
-          <w:rStyle w:val="Forte"/>
-          <w:b w:val="0"/>
-        </w:rPr>
-        <w:t>(</w:t>
-      </w:r>
-      <w:proofErr w:type="gramEnd"/>
-      <w:r>
-        <w:rPr>
-          <w:rStyle w:val="Forte"/>
-          <w:b w:val="0"/>
-        </w:rPr>
-        <w:t>Roleta, Vermelho) :-</w:t>
-      </w:r>
-    </w:p>
-    <w:p>
-      <w:pPr>
-        <w:pStyle w:val="NormalWeb"/>
-        <w:spacing w:line="360" w:lineRule="auto"/>
-        <w:ind w:firstLine="851"/>
-        <w:jc w:val="both"/>
-        <w:rPr>
-          <w:rStyle w:val="Forte"/>
-          <w:b w:val="0"/>
-        </w:rPr>
-      </w:pPr>
-      <w:r>
-        <w:rPr>
-          <w:rStyle w:val="Forte"/>
-          <w:b w:val="0"/>
-        </w:rPr>
-        <w:t xml:space="preserve">    </w:t>
-      </w:r>
-      <w:proofErr w:type="spellStart"/>
-      <w:r>
-        <w:rPr>
-          <w:rStyle w:val="Forte"/>
-          <w:b w:val="0"/>
-        </w:rPr>
-        <w:t>valor_</w:t>
-      </w:r>
-      <w:proofErr w:type="gramStart"/>
-      <w:r>
-        <w:rPr>
-          <w:rStyle w:val="Forte"/>
-          <w:b w:val="0"/>
-        </w:rPr>
-        <w:t>esperado</w:t>
-      </w:r>
-      <w:proofErr w:type="spellEnd"/>
-      <w:r>
-        <w:rPr>
-          <w:rStyle w:val="Forte"/>
-          <w:b w:val="0"/>
-        </w:rPr>
-        <w:t>(</w:t>
-      </w:r>
-      <w:proofErr w:type="gramEnd"/>
-      <w:r>
-        <w:rPr>
-          <w:rStyle w:val="Forte"/>
-          <w:b w:val="0"/>
-        </w:rPr>
-        <w:t>Roleta, Vermelho, VE),</w:t>
-      </w:r>
-    </w:p>
-    <w:p>
-      <w:pPr>
-        <w:pStyle w:val="NormalWeb"/>
-        <w:spacing w:line="360" w:lineRule="auto"/>
-        <w:ind w:firstLine="851"/>
-        <w:jc w:val="both"/>
-        <w:rPr>
-          <w:rStyle w:val="Forte"/>
-          <w:b w:val="0"/>
-        </w:rPr>
-      </w:pPr>
-      <w:r>
-        <w:rPr>
-          <w:rStyle w:val="Forte"/>
-          <w:b w:val="0"/>
-        </w:rPr>
-        <w:t xml:space="preserve">    VE &gt; 0.</w:t>
-      </w:r>
     </w:p>
     <w:p>
       <w:pPr>
@@ -2127,7 +2413,7 @@
       <w:r>
         <w:t xml:space="preserve">. IFSC. </w:t>
       </w:r>
-      <w:hyperlink r:id="rId10" w:tgtFrame="_new" w:history="1">
+      <w:hyperlink r:id="rId12" w:tgtFrame="_new" w:history="1">
         <w:r>
           <w:rPr>
             <w:rStyle w:val="Hiperligao"/>
@@ -2195,7 +2481,7 @@
       <w:r>
         <w:t xml:space="preserve">. (2022). arXiv:2208.02443. </w:t>
       </w:r>
-      <w:hyperlink r:id="rId11" w:tgtFrame="_new" w:history="1">
+      <w:hyperlink r:id="rId13" w:tgtFrame="_new" w:history="1">
         <w:r>
           <w:rPr>
             <w:rStyle w:val="Hiperligao"/>
@@ -2335,7 +2621,7 @@
       <w:r>
         <w:t xml:space="preserve">. arXiv:2501.03282. </w:t>
       </w:r>
-      <w:hyperlink r:id="rId12" w:tgtFrame="_new" w:history="1">
+      <w:hyperlink r:id="rId14" w:tgtFrame="_new" w:history="1">
         <w:r>
           <w:rPr>
             <w:rStyle w:val="Hiperligao"/>
@@ -2487,7 +2773,7 @@
       <w:r>
         <w:t xml:space="preserve">. </w:t>
       </w:r>
-      <w:hyperlink r:id="rId13" w:tgtFrame="_new" w:history="1">
+      <w:hyperlink r:id="rId15" w:tgtFrame="_new" w:history="1">
         <w:r>
           <w:rPr>
             <w:rStyle w:val="Hiperligao"/>
@@ -2700,7 +2986,7 @@
       <w:r>
         <w:t xml:space="preserve">. </w:t>
       </w:r>
-      <w:hyperlink r:id="rId14" w:tgtFrame="_new" w:history="1">
+      <w:hyperlink r:id="rId16" w:tgtFrame="_new" w:history="1">
         <w:r>
           <w:rPr>
             <w:rStyle w:val="Hiperligao"/>
@@ -2773,7 +3059,7 @@
       <w:r>
         <w:t xml:space="preserve">. </w:t>
       </w:r>
-      <w:hyperlink r:id="rId15" w:tgtFrame="_new" w:history="1">
+      <w:hyperlink r:id="rId17" w:tgtFrame="_new" w:history="1">
         <w:r>
           <w:rPr>
             <w:rStyle w:val="Hiperligao"/>
@@ -2783,7 +3069,7 @@
       </w:hyperlink>
     </w:p>
     <w:sectPr>
-      <w:headerReference w:type="default" r:id="rId16"/>
+      <w:headerReference w:type="default" r:id="rId18"/>
       <w:pgSz w:w="11906" w:h="16838"/>
       <w:pgMar w:top="837" w:right="1129" w:bottom="1653" w:left="1702" w:header="720" w:footer="708" w:gutter="0"/>
       <w:pgNumType w:start="1"/>
@@ -6503,7 +6789,7 @@
 </file>
 
 <file path=customXml/itemProps1.xml><?xml version="1.0" encoding="utf-8"?>
-<ds:datastoreItem xmlns:ds="http://schemas.openxmlformats.org/officeDocument/2006/customXml" ds:itemID="{A455DAA8-D2D6-4E4A-A826-1DB55BA0034A}">
+<ds:datastoreItem xmlns:ds="http://schemas.openxmlformats.org/officeDocument/2006/customXml" ds:itemID="{0DF9FE5D-7F4B-4BF9-A7C9-C53221455173}">
   <ds:schemaRefs>
     <ds:schemaRef ds:uri="http://schemas.openxmlformats.org/officeDocument/2006/bibliography"/>
   </ds:schemaRefs>

</xml_diff>